<commit_message>
Project plan w/ references
Added references and small adjustments to the project plan. Waiting for direction in terms of UML diagrams from other team members.
</commit_message>
<xml_diff>
--- a/Design Documents/Project_Proposal(FINAL_DRAFT).docx
+++ b/Design Documents/Project_Proposal(FINAL_DRAFT).docx
@@ -10,7 +10,6 @@
           <w:docPartUnique/>
         </w:docPartObj>
       </w:sdtPr>
-      <w:sdtEndPr/>
       <w:sdtContent>
         <w:p>
           <w:r>
@@ -357,7 +356,6 @@
                                   <w:dataBinding w:prefixMappings="xmlns:ns0='http://purl.org/dc/elements/1.1/' xmlns:ns1='http://schemas.openxmlformats.org/package/2006/metadata/core-properties' " w:xpath="/ns1:coreProperties[1]/ns0:creator[1]" w:storeItemID="{6C3C8BC8-F283-45AE-878A-BAB7291924A1}"/>
                                   <w:text/>
                                 </w:sdtPr>
-                                <w:sdtEndPr/>
                                 <w:sdtContent>
                                   <w:p>
                                     <w:pPr>
@@ -403,7 +401,6 @@
                                     <w:dataBinding w:prefixMappings="xmlns:ns0='http://schemas.microsoft.com/office/2006/coverPageProps' " w:xpath="/ns0:CoverPageProperties[1]/ns0:CompanyEmail[1]" w:storeItemID="{55AF091B-3C7A-41E3-B477-F2FDAA23CFDA}"/>
                                     <w:text/>
                                   </w:sdtPr>
-                                  <w:sdtEndPr/>
                                   <w:sdtContent>
                                     <w:r>
                                       <w:rPr>
@@ -458,7 +455,6 @@
                             <w:dataBinding w:prefixMappings="xmlns:ns0='http://purl.org/dc/elements/1.1/' xmlns:ns1='http://schemas.openxmlformats.org/package/2006/metadata/core-properties' " w:xpath="/ns1:coreProperties[1]/ns0:creator[1]" w:storeItemID="{6C3C8BC8-F283-45AE-878A-BAB7291924A1}"/>
                             <w:text/>
                           </w:sdtPr>
-                          <w:sdtEndPr/>
                           <w:sdtContent>
                             <w:p>
                               <w:pPr>
@@ -504,7 +500,6 @@
                               <w:dataBinding w:prefixMappings="xmlns:ns0='http://schemas.microsoft.com/office/2006/coverPageProps' " w:xpath="/ns0:CoverPageProperties[1]/ns0:CompanyEmail[1]" w:storeItemID="{55AF091B-3C7A-41E3-B477-F2FDAA23CFDA}"/>
                               <w:text/>
                             </w:sdtPr>
-                            <w:sdtEndPr/>
                             <w:sdtContent>
                               <w:r>
                                 <w:rPr>
@@ -620,7 +615,6 @@
                                   <w:dataBinding w:prefixMappings="xmlns:ns0='http://schemas.microsoft.com/office/2006/coverPageProps' " w:xpath="/ns0:CoverPageProperties[1]/ns0:Abstract[1]" w:storeItemID="{55AF091B-3C7A-41E3-B477-F2FDAA23CFDA}"/>
                                   <w:text w:multiLine="1"/>
                                 </w:sdtPr>
-                                <w:sdtEndPr/>
                                 <w:sdtContent>
                                   <w:p>
                                     <w:pPr>
@@ -700,7 +694,6 @@
                             <w:dataBinding w:prefixMappings="xmlns:ns0='http://schemas.microsoft.com/office/2006/coverPageProps' " w:xpath="/ns0:CoverPageProperties[1]/ns0:Abstract[1]" w:storeItemID="{55AF091B-3C7A-41E3-B477-F2FDAA23CFDA}"/>
                             <w:text w:multiLine="1"/>
                           </w:sdtPr>
-                          <w:sdtEndPr/>
                           <w:sdtContent>
                             <w:p>
                               <w:pPr>
@@ -848,7 +841,6 @@
                                   <w:dataBinding w:prefixMappings="xmlns:ns0='http://purl.org/dc/elements/1.1/' xmlns:ns1='http://schemas.openxmlformats.org/package/2006/metadata/core-properties' " w:xpath="/ns1:coreProperties[1]/ns0:subject[1]" w:storeItemID="{6C3C8BC8-F283-45AE-878A-BAB7291924A1}"/>
                                   <w:text/>
                                 </w:sdtPr>
-                                <w:sdtEndPr/>
                                 <w:sdtContent>
                                   <w:p>
                                     <w:pPr>
@@ -950,7 +942,6 @@
                             <w:dataBinding w:prefixMappings="xmlns:ns0='http://purl.org/dc/elements/1.1/' xmlns:ns1='http://schemas.openxmlformats.org/package/2006/metadata/core-properties' " w:xpath="/ns1:coreProperties[1]/ns0:subject[1]" w:storeItemID="{6C3C8BC8-F283-45AE-878A-BAB7291924A1}"/>
                             <w:text/>
                           </w:sdtPr>
-                          <w:sdtEndPr/>
                           <w:sdtContent>
                             <w:p>
                               <w:pPr>
@@ -5372,7 +5363,7 @@
                 <w:noProof/>
                 <w:webHidden/>
               </w:rPr>
-              <w:t>22</w:t>
+              <w:t>23</w:t>
             </w:r>
             <w:r>
               <w:rPr>
@@ -5523,7 +5514,16 @@
         <w:spacing w:line="240" w:lineRule="auto"/>
       </w:pPr>
       <w:r>
-        <w:t>Living with other students in shared accommodation can be challenging, especially when it comes to managing household responsibilities. Many student households rely on informal systems such as group chats, handwritten lists, or verbal agreements to organise chores. These methods are often inconsistent and lead to confusion about who is responsible for what.</w:t>
+        <w:t>Living with other students in shared accommodation can be challenging, especially when it comes to managing household responsibilities</w:t>
+      </w:r>
+      <w:r>
+        <w:t xml:space="preserve"> </w:t>
+      </w:r>
+      <w:r>
+        <w:t>(Clark, Tuffin &amp; Bowker, 2020)</w:t>
+      </w:r>
+      <w:r>
+        <w:t>. Many student households rely on informal systems such as group chats, handwritten lists, or verbal agreements to organise chores. These methods are often inconsistent and lead to confusion about who is responsible for what.</w:t>
       </w:r>
     </w:p>
     <w:p>
@@ -8670,11 +8670,20 @@
         <w:spacing w:line="240" w:lineRule="auto"/>
       </w:pPr>
       <w:r>
-        <w:t xml:space="preserve">The app will be designed with usability in mind, using principles such as Nielsen’s Heuristics to keep the interface clean and intuitive. Consistency and ease of use are prioritised so that students can quickly understand how to navigate the app. The prototype will be developed for Android first, as this </w:t>
+        <w:t>The app will be designed with usability in mind, using principles such as Nielsen’s Heuristics to keep the interface clean and intuitive</w:t>
+      </w:r>
+      <w:r>
+        <w:t xml:space="preserve"> </w:t>
+      </w:r>
+      <w:r>
+        <w:t>(Nielsen, 1994)</w:t>
+      </w:r>
+      <w:r>
+        <w:t xml:space="preserve">. Consistency and ease of use are prioritised so that students can quickly understand how to navigate the app. The prototype will be developed for Android </w:t>
       </w:r>
       <w:r>
         <w:lastRenderedPageBreak/>
-        <w:t>is more realistic given the team’s tools and timeline. If development progresses smoothly and time remains, the team may work on porting the system to iOS as well.</w:t>
+        <w:t>first, as this is more realistic given the team’s tools and timeline. If development progresses smoothly and time remains, the team may work on porting the system to iOS as well.</w:t>
       </w:r>
     </w:p>
     <w:p>
@@ -9114,8 +9123,14 @@
           <w:numId w:val="32"/>
         </w:numPr>
         <w:spacing w:line="240" w:lineRule="auto"/>
-      </w:pPr>
-      <w:r>
+        <w:rPr>
+          <w:lang w:val="fr-FR"/>
+        </w:rPr>
+      </w:pPr>
+      <w:r>
+        <w:rPr>
+          <w:lang w:val="fr-FR"/>
+        </w:rPr>
         <w:t>Finalise documentation (design, development LSEP)</w:t>
       </w:r>
     </w:p>
@@ -10113,6 +10128,9 @@
             <w:r>
               <w:t>Google Docs</w:t>
             </w:r>
+            <w:r>
+              <w:t>/Microsoft Word</w:t>
+            </w:r>
           </w:p>
         </w:tc>
         <w:tc>
@@ -10683,7 +10701,16 @@
         <w:t>Mitigation:</w:t>
       </w:r>
       <w:r>
-        <w:t xml:space="preserve"> Prioritise features using a MoSCoW method (Must Have, Should Have, Could Have, Won’t Have).</w:t>
+        <w:t xml:space="preserve"> Prioritise features using a MoSCoW method (Must Have, Should Have, Could Have, Won’t Have)</w:t>
+      </w:r>
+      <w:r>
+        <w:t xml:space="preserve"> </w:t>
+      </w:r>
+      <w:r>
+        <w:t>(Agile Business Consortium, 2022)</w:t>
+      </w:r>
+      <w:r>
+        <w:t>.</w:t>
       </w:r>
       <w:r>
         <w:br/>
@@ -10930,7 +10957,10 @@
         <w:spacing w:line="240" w:lineRule="auto"/>
       </w:pPr>
       <w:r>
-        <w:t>Whatsapp – Primary channel for daily communication, quick updates, questions, and informal discussions.</w:t>
+        <w:t>WhatsApp</w:t>
+      </w:r>
+      <w:r>
+        <w:t xml:space="preserve"> – Primary channel for daily communication, quick updates, questions, and informal discussions.</w:t>
       </w:r>
     </w:p>
     <w:p>
@@ -12562,27 +12592,53 @@
         <w:spacing w:line="240" w:lineRule="auto"/>
       </w:pPr>
       <w:r>
-        <w:t>As the application processes user data, including names, email addresses, shared household information, and task records, it must comply with the UK GDPR and the Data Protection Act 2018. Only the minimum data necessary will be collected, and all information will be stored securely using encrypted communication channels and secure authentication methods. Users will be provided with a clear privacy notice explaining what data is collected, how it is used, and their rights regarding data access, correction, and deletion.</w:t>
-      </w:r>
-    </w:p>
-    <w:p>
-      <w:pPr>
-        <w:spacing w:line="240" w:lineRule="auto"/>
-      </w:pPr>
-      <w:r>
-        <w:t>The app must</w:t>
-      </w:r>
-      <w:r>
-        <w:t xml:space="preserve"> make sure</w:t>
-      </w:r>
-      <w:r>
-        <w:t xml:space="preserve"> that data sharing between housemates is lawful. Because users intentionally join shared groups, consent must be explicit before any information is visible to other members of the </w:t>
-      </w:r>
-      <w:r>
-        <w:t>group</w:t>
-      </w:r>
-      <w:r>
-        <w:t>. Additionally, if any external APIs or third-party services (e.g., Firebase) are used, their terms of service and licensing conditions must be followed, and only providers with GDPR-compliant data handling practices may be selected.</w:t>
+        <w:t xml:space="preserve">As the application processes user data, including names, email addresses, shared household information, and task records, it must comply with the UK GDPR and the Data Protection Act 2018 (UK Government, 2025; UK Parliament, 2018; ICO, </w:t>
+      </w:r>
+      <w:r>
+        <w:t>2025</w:t>
+      </w:r>
+      <w:r>
+        <w:t xml:space="preserve">.). FlatFlex will follow key data protection principles such as lawfulness, fairness and transparency, purpose limitation, data minimisation, accuracy, storage limitation, and integrity and confidentiality. Only the minimum data necessary will be collected, and information will be protected using secure authentication methods and encrypted communication where appropriate. Users will be provided with a clear privacy notice explaining what data is collected, how it is used, and their rights regarding access, correction, and deletion (ICO, </w:t>
+      </w:r>
+      <w:r>
+        <w:t>2025</w:t>
+      </w:r>
+      <w:r>
+        <w:t>).</w:t>
+      </w:r>
+    </w:p>
+    <w:p>
+      <w:pPr>
+        <w:spacing w:line="240" w:lineRule="auto"/>
+      </w:pPr>
+      <w:r>
+        <w:t xml:space="preserve">The app must ensure that data sharing between housemates is lawful and transparent. Because users intentionally join shared groups, explicit user action/consent will be required before any household information becomes visible to other members of that group, and shared permissions will be designed to prevent any single user from having disproportionate control over others (ICO, </w:t>
+      </w:r>
+      <w:r>
+        <w:t>2025</w:t>
+      </w:r>
+      <w:r>
+        <w:t>).</w:t>
+      </w:r>
+    </w:p>
+    <w:p>
+      <w:pPr>
+        <w:spacing w:line="240" w:lineRule="auto"/>
+      </w:pPr>
+      <w:r>
+        <w:t xml:space="preserve">From a technical security perspective, FlatFlex will be designed and tested with reference to the OWASP Mobile Top 10, helping the team identify and reduce common mobile risks such as weak authentication, insecure data storage, insecure communication, and insufficient input validation (OWASP, 2024). If any external APIs or third-party services (e.g., </w:t>
+      </w:r>
+      <w:r>
+        <w:t>Firebase</w:t>
+      </w:r>
+      <w:r>
+        <w:t xml:space="preserve"> or cloud platforms) are used, their terms of service and licensing conditions must be followed, and only providers with appropriate data protection safeguards and GDPR-aligned practices will be selected (UK Government, 2025; ICO,</w:t>
+      </w:r>
+      <w:r>
+        <w:t xml:space="preserve"> 2025)</w:t>
+      </w:r>
+      <w:r>
+        <w:t>.</w:t>
       </w:r>
     </w:p>
     <w:p>
@@ -12650,14 +12706,24 @@
         <w:t xml:space="preserve">on different devices, and with </w:t>
       </w:r>
       <w:r>
-        <w:t>different needs. Clean design, readable text, and optional colour-blind friendly settings help ensure the app is inclusive. Because some students may not have access to a smartphone, the app cannot assume universal availability; this limitation should be acknowledged in the design process.</w:t>
-      </w:r>
-    </w:p>
-    <w:p>
-      <w:pPr>
-        <w:spacing w:line="240" w:lineRule="auto"/>
-      </w:pPr>
-      <w:r>
+        <w:t>different needs. Clean design, readable text, and optional colour-blind friendly settings help ensure the app is inclusive</w:t>
+      </w:r>
+      <w:r>
+        <w:t xml:space="preserve"> </w:t>
+      </w:r>
+      <w:r>
+        <w:t>(Android Developers, 2025)</w:t>
+      </w:r>
+      <w:r>
+        <w:t>. Because some students may not have access to a smartphone, the app cannot assume universal availability; this limitation should be acknowledged in the design process.</w:t>
+      </w:r>
+    </w:p>
+    <w:p>
+      <w:pPr>
+        <w:spacing w:line="240" w:lineRule="auto"/>
+      </w:pPr>
+      <w:r>
+        <w:lastRenderedPageBreak/>
         <w:t>The app also supports students from diverse cultural backgrounds, where expectations around chores or shared living may differ. The design</w:t>
       </w:r>
       <w:r>
@@ -12698,11 +12764,7 @@
         <w:spacing w:line="240" w:lineRule="auto"/>
       </w:pPr>
       <w:r>
-        <w:t xml:space="preserve">Ethically, the app must protect users’ autonomy and privacy. This means users should be able to join or leave groups freely and request the deletion of their data without complications. We will also be </w:t>
-      </w:r>
-      <w:r>
-        <w:lastRenderedPageBreak/>
-        <w:t>transparent about what data the app collects and why it is needed, avoiding any hidden tracking or analytics.</w:t>
+        <w:t>Ethically, the app must protect users’ autonomy and privacy. This means users should be able to join or leave groups freely and request the deletion of their data without complications. We will also be transparent about what data the app collects and why it is needed, avoiding any hidden tracking or analytics.</w:t>
       </w:r>
     </w:p>
     <w:p>
@@ -12785,7 +12847,16 @@
         <w:t xml:space="preserve"> follow good coding practices, document processes transparently, and ensure all features are tested thoroughly before release. </w:t>
       </w:r>
       <w:r>
-        <w:t>Maintainability and long-term usability will be considered,</w:t>
+        <w:t>Maintainability and long-term usability will be considered</w:t>
+      </w:r>
+      <w:r>
+        <w:t xml:space="preserve"> </w:t>
+      </w:r>
+      <w:r>
+        <w:t>(BCS, 2022)</w:t>
+      </w:r>
+      <w:r>
+        <w:t>.</w:t>
       </w:r>
     </w:p>
     <w:p>
@@ -12828,6 +12899,252 @@
         <w:spacing w:line="240" w:lineRule="auto"/>
       </w:pPr>
     </w:p>
+    <w:p>
+      <w:pPr>
+        <w:spacing w:line="240" w:lineRule="auto"/>
+      </w:pPr>
+    </w:p>
+    <w:p>
+      <w:pPr>
+        <w:spacing w:line="240" w:lineRule="auto"/>
+      </w:pPr>
+    </w:p>
+    <w:p>
+      <w:pPr>
+        <w:spacing w:line="240" w:lineRule="auto"/>
+      </w:pPr>
+    </w:p>
+    <w:p>
+      <w:pPr>
+        <w:spacing w:line="240" w:lineRule="auto"/>
+      </w:pPr>
+    </w:p>
+    <w:p>
+      <w:pPr>
+        <w:spacing w:line="240" w:lineRule="auto"/>
+      </w:pPr>
+    </w:p>
+    <w:p>
+      <w:pPr>
+        <w:spacing w:line="240" w:lineRule="auto"/>
+      </w:pPr>
+    </w:p>
+    <w:p>
+      <w:pPr>
+        <w:spacing w:line="240" w:lineRule="auto"/>
+      </w:pPr>
+    </w:p>
+    <w:p>
+      <w:pPr>
+        <w:spacing w:line="240" w:lineRule="auto"/>
+      </w:pPr>
+    </w:p>
+    <w:p>
+      <w:pPr>
+        <w:pStyle w:val="Heading1"/>
+      </w:pPr>
+      <w:r>
+        <w:lastRenderedPageBreak/>
+        <w:t>References</w:t>
+      </w:r>
+    </w:p>
+    <w:p>
+      <w:r>
+        <w:t>Agile Business Consortium (2022) </w:t>
+      </w:r>
+      <w:r>
+        <w:rPr>
+          <w:i/>
+          <w:iCs/>
+        </w:rPr>
+        <w:t>Chapter 10: MoSCoW Prioritisation - DSDM Project Framework Handbook | Agile Business Consortium</w:t>
+      </w:r>
+      <w:r>
+        <w:t>, </w:t>
+      </w:r>
+      <w:r>
+        <w:rPr>
+          <w:i/>
+          <w:iCs/>
+        </w:rPr>
+        <w:t>Agilebusiness.org</w:t>
+      </w:r>
+      <w:r>
+        <w:t>. Available at: https://www.agilebusiness.org/dsdm-project-framework/moscow-prioririsation.html? (Accessed: 2 January 2026).</w:t>
+      </w:r>
+    </w:p>
+    <w:p>
+      <w:r>
+        <w:t>Android Developers (2025) </w:t>
+      </w:r>
+      <w:r>
+        <w:rPr>
+          <w:i/>
+          <w:iCs/>
+        </w:rPr>
+        <w:t>Build more accessible apps</w:t>
+      </w:r>
+      <w:r>
+        <w:t>, </w:t>
+      </w:r>
+      <w:r>
+        <w:rPr>
+          <w:i/>
+          <w:iCs/>
+        </w:rPr>
+        <w:t>Android Developers</w:t>
+      </w:r>
+      <w:r>
+        <w:t>. Available at: https://developer.android.com/guide/topics/ui/accessibility (Accessed: 2 January 2026).</w:t>
+      </w:r>
+    </w:p>
+    <w:p>
+      <w:r>
+        <w:t>BCS (2022) </w:t>
+      </w:r>
+      <w:r>
+        <w:rPr>
+          <w:i/>
+          <w:iCs/>
+        </w:rPr>
+        <w:t>BCS Code of Conduct | BCS</w:t>
+      </w:r>
+      <w:r>
+        <w:t>, </w:t>
+      </w:r>
+      <w:r>
+        <w:rPr>
+          <w:i/>
+          <w:iCs/>
+        </w:rPr>
+        <w:t>www.bcs.org</w:t>
+      </w:r>
+      <w:r>
+        <w:t>. Available at: https://www.bcs.org/membership-and-registrations/become-a-member/bcs-code-of-conduct/ (Accessed: 2 January 2026).</w:t>
+      </w:r>
+    </w:p>
+    <w:p>
+      <w:r>
+        <w:t>Clark, V., Tuffin, K. and Bowker, N. (202</w:t>
+      </w:r>
+      <w:r>
+        <w:t>0</w:t>
+      </w:r>
+      <w:r>
+        <w:t>) </w:t>
+      </w:r>
+      <w:r>
+        <w:rPr>
+          <w:i/>
+          <w:iCs/>
+        </w:rPr>
+        <w:t>Managing Conflict in Shared Housing for Young Adults Managing Conflict in Shared Housing for Young Adults</w:t>
+      </w:r>
+      <w:r>
+        <w:t>. Available at: https://www.psychology.org.nz/application/files/8115/9538/4266/Clark_et_al_4-13.pdf? (Accessed: 2 January 2020).</w:t>
+      </w:r>
+    </w:p>
+    <w:p>
+      <w:r>
+        <w:t>ICO (2025) </w:t>
+      </w:r>
+      <w:r>
+        <w:rPr>
+          <w:i/>
+          <w:iCs/>
+        </w:rPr>
+        <w:t>UK GDPR guidance and resources</w:t>
+      </w:r>
+      <w:r>
+        <w:t>, </w:t>
+      </w:r>
+      <w:r>
+        <w:rPr>
+          <w:i/>
+          <w:iCs/>
+        </w:rPr>
+        <w:t>Ico.org.uk</w:t>
+      </w:r>
+      <w:r>
+        <w:t>. ICO. Available at: https://ico.org.uk/for-organisations/uk-gdpr-guidance-and-resources/? (Accessed: 2 January 2026).</w:t>
+      </w:r>
+    </w:p>
+    <w:p>
+      <w:r>
+        <w:t>Nielsen, J. (1994) </w:t>
+      </w:r>
+      <w:r>
+        <w:rPr>
+          <w:i/>
+          <w:iCs/>
+        </w:rPr>
+        <w:t>10 Usability Heuristics for User Interface Design</w:t>
+      </w:r>
+      <w:r>
+        <w:t>, </w:t>
+      </w:r>
+      <w:r>
+        <w:rPr>
+          <w:i/>
+          <w:iCs/>
+        </w:rPr>
+        <w:t>Nielsen Norman Group</w:t>
+      </w:r>
+      <w:r>
+        <w:t>. Available at: https://www.nngroup.com/articles/ten-usability-heuristics/? (Accessed: 2 January 2026).</w:t>
+      </w:r>
+    </w:p>
+    <w:p>
+      <w:r>
+        <w:t>OWASP (2024) </w:t>
+      </w:r>
+      <w:r>
+        <w:rPr>
+          <w:i/>
+          <w:iCs/>
+        </w:rPr>
+        <w:t>OWASP Mobile Top 10 | OWASP Foundation</w:t>
+      </w:r>
+      <w:r>
+        <w:t>, </w:t>
+      </w:r>
+      <w:r>
+        <w:rPr>
+          <w:i/>
+          <w:iCs/>
+        </w:rPr>
+        <w:t>Owasp.org</w:t>
+      </w:r>
+      <w:r>
+        <w:t>. Available at: https://owasp.org/www-project-mobile-top-10/? (Accessed: 2 January 2026).</w:t>
+      </w:r>
+    </w:p>
+    <w:p>
+      <w:r>
+        <w:t>UK Government (2025) </w:t>
+      </w:r>
+      <w:r>
+        <w:rPr>
+          <w:i/>
+          <w:iCs/>
+        </w:rPr>
+        <w:t>Data Protection Act</w:t>
+      </w:r>
+      <w:r>
+        <w:t>, </w:t>
+      </w:r>
+      <w:r>
+        <w:rPr>
+          <w:i/>
+          <w:iCs/>
+        </w:rPr>
+        <w:t>Gov.uk</w:t>
+      </w:r>
+      <w:r>
+        <w:t>. www.gov.uk. Available at: https://www.gov.uk/data-protection (Accessed: 2 January 2026).</w:t>
+      </w:r>
+    </w:p>
+    <w:p/>
     <w:sectPr>
       <w:footerReference w:type="default" r:id="rId11"/>
       <w:pgSz w:w="11906" w:h="16838" w:code="9"/>
@@ -12876,7 +13193,6 @@
         <w:docPartUnique/>
       </w:docPartObj>
     </w:sdtPr>
-    <w:sdtEndPr/>
     <w:sdtContent>
       <w:p>
         <w:pPr>
@@ -18063,7 +18379,6 @@
   <w:style w:type="character" w:default="1" w:styleId="DefaultParagraphFont">
     <w:name w:val="Default Paragraph Font"/>
     <w:uiPriority w:val="1"/>
-    <w:semiHidden/>
     <w:unhideWhenUsed/>
   </w:style>
   <w:style w:type="table" w:default="1" w:styleId="TableNormal">

</xml_diff>